<commit_message>
added mac support to file_utils.py
</commit_message>
<xml_diff>
--- a/documentParsing/parseTest.docx
+++ b/documentParsing/parseTest.docx
@@ -322,6 +322,7 @@
     <w:p>
       <w:pPr>
         <w:rPr>
+          <w:color w:val="0070C0"/>
           <w:sz w:val="24"/>
           <w:szCs w:val="24"/>
         </w:rPr>
@@ -331,6 +332,7 @@
           <m:r>
             <w:rPr>
               <w:rFonts w:ascii="Cambria Math" w:hAnsi="Cambria Math"/>
+              <w:color w:val="0070C0"/>
               <w:sz w:val="24"/>
               <w:szCs w:val="24"/>
             </w:rPr>
@@ -342,6 +344,7 @@
             </m:rPr>
             <w:rPr>
               <w:rFonts w:ascii="Cambria Math" w:hAnsi="Cambria Math"/>
+              <w:color w:val="0070C0"/>
               <w:sz w:val="24"/>
               <w:szCs w:val="24"/>
             </w:rPr>
@@ -350,6 +353,7 @@
           <m:r>
             <w:rPr>
               <w:rFonts w:ascii="Cambria Math" w:hAnsi="Cambria Math"/>
+              <w:color w:val="0070C0"/>
               <w:sz w:val="24"/>
               <w:szCs w:val="24"/>
             </w:rPr>
@@ -1045,6 +1049,7 @@
   <w:style w:type="character" w:default="1" w:styleId="DefaultParagraphFont">
     <w:name w:val="Default Paragraph Font"/>
     <w:uiPriority w:val="1"/>
+    <w:semiHidden/>
     <w:unhideWhenUsed/>
   </w:style>
   <w:style w:type="table" w:default="1" w:styleId="TableNormal">

</xml_diff>

<commit_message>
updated docx parser ocr
</commit_message>
<xml_diff>
--- a/documentParsing/parseTest.docx
+++ b/documentParsing/parseTest.docx
@@ -307,12 +307,16 @@
     <w:p>
       <w:pPr>
         <w:rPr>
+          <w:b/>
+          <w:bCs/>
           <w:sz w:val="24"/>
           <w:szCs w:val="24"/>
         </w:rPr>
       </w:pPr>
       <w:r>
         <w:rPr>
+          <w:b/>
+          <w:bCs/>
           <w:sz w:val="24"/>
           <w:szCs w:val="24"/>
         </w:rPr>

</xml_diff>